<commit_message>
Work on Rapport TP1
</commit_message>
<xml_diff>
--- a/TP1/TP1_8225.docx
+++ b/TP1/TP1_8225.docx
@@ -1,85 +1,1463 @@
 
 <file path=word/document.xml><?xml version="1.0" encoding="utf-8"?>
-<w:document xmlns:wpc="http://schemas.microsoft.com/office/word/2010/wordprocessingCanvas" xmlns:mc="http://schemas.openxmlformats.org/markup-compatibility/2006" xmlns:o="urn:schemas-microsoft-com:office:office" xmlns:r="http://schemas.openxmlformats.org/officeDocument/2006/relationships" xmlns:m="http://schemas.openxmlformats.org/officeDocument/2006/math" xmlns:v="urn:schemas-microsoft-com:vml" xmlns:wp14="http://schemas.microsoft.com/office/word/2010/wordprocessingDrawing" xmlns:wp="http://schemas.openxmlformats.org/drawingml/2006/wordprocessingDrawing" xmlns:w10="urn:schemas-microsoft-com:office:word" xmlns:w="http://schemas.openxmlformats.org/wordprocessingml/2006/main" xmlns:w14="http://schemas.microsoft.com/office/word/2010/wordml" xmlns:w15="http://schemas.microsoft.com/office/word/2012/wordml" xmlns:wpg="http://schemas.microsoft.com/office/word/2010/wordprocessingGroup" xmlns:wpi="http://schemas.microsoft.com/office/word/2010/wordprocessingInk" xmlns:wne="http://schemas.microsoft.com/office/word/2006/wordml" xmlns:wps="http://schemas.microsoft.com/office/word/2010/wordprocessingShape" mc:Ignorable="w14 w15 wp14">
+<w:document xmlns:o="urn:schemas-microsoft-com:office:office" xmlns:r="http://schemas.openxmlformats.org/officeDocument/2006/relationships" xmlns:v="urn:schemas-microsoft-com:vml" xmlns:w="http://schemas.openxmlformats.org/wordprocessingml/2006/main" xmlns:w10="urn:schemas-microsoft-com:office:word" xmlns:wp="http://schemas.openxmlformats.org/drawingml/2006/wordprocessingDrawing" xmlns:wps="http://schemas.microsoft.com/office/word/2010/wordprocessingShape" xmlns:wpg="http://schemas.microsoft.com/office/word/2010/wordprocessingGroup" xmlns:mc="http://schemas.openxmlformats.org/markup-compatibility/2006" xmlns:wp14="http://schemas.microsoft.com/office/word/2010/wordprocessingDrawing" xmlns:w14="http://schemas.microsoft.com/office/word/2010/wordml" mc:Ignorable="w14 wp14">
   <w:body>
     <w:p>
       <w:pPr>
-        <w:rPr>
-          <w:lang w:val="en-CA"/>
-        </w:rPr>
-      </w:pPr>
-      <w:proofErr w:type="spellStart"/>
-      <w:r>
-        <w:rPr>
-          <w:lang w:val="en-CA"/>
-        </w:rPr>
-        <w:t>Éric</w:t>
-      </w:r>
-      <w:proofErr w:type="spellEnd"/>
-      <w:r>
-        <w:rPr>
-          <w:lang w:val="en-CA"/>
-        </w:rPr>
-        <w:t xml:space="preserve"> Morissette 1631103</w:t>
-      </w:r>
-    </w:p>
-    <w:p>
-      <w:pPr>
-        <w:rPr>
-          <w:lang w:val="en-CA"/>
-        </w:rPr>
-      </w:pPr>
-    </w:p>
-    <w:p>
-      <w:pPr>
-        <w:rPr>
-          <w:lang w:val="en-CA"/>
-        </w:rPr>
-      </w:pPr>
-      <w:r>
-        <w:rPr>
-          <w:lang w:val="en-CA"/>
-        </w:rPr>
-        <w:t>Question 1:</w:t>
-      </w:r>
-    </w:p>
-    <w:p>
-      <w:pPr>
-        <w:pStyle w:val="Paragraphedeliste"/>
+        <w:pStyle w:val="Normal"/>
+        <w:rPr/>
+      </w:pPr>
+      <w:r>
+        <w:rPr>
+          <w:lang w:val="en-CA"/>
+        </w:rPr>
+        <w:t xml:space="preserve">Supposons ce graphe pour </w:t>
+      </w:r>
+      <w:r>
+        <w:rPr>
+          <w:lang w:val="en-CA"/>
+        </w:rPr>
+        <w:t>la</w:t>
+      </w:r>
+      <w:r>
+        <w:rPr>
+          <w:lang w:val="en-CA"/>
+        </w:rPr>
+        <w:t xml:space="preserve"> question </w:t>
+      </w:r>
+      <w:r>
+        <w:rPr>
+          <w:lang w:val="en-CA"/>
+        </w:rPr>
+        <w:t>1.</w:t>
+      </w:r>
+    </w:p>
+    <w:p>
+      <w:pPr>
+        <w:pStyle w:val="Normal"/>
+        <w:rPr/>
+      </w:pPr>
+      <w:r>
+        <w:rPr>
+          <w:lang w:val="en-CA"/>
+        </w:rPr>
+        <w:t>B = Battery</w:t>
+      </w:r>
+    </w:p>
+    <w:p>
+      <w:pPr>
+        <w:pStyle w:val="Normal"/>
+        <w:rPr/>
+      </w:pPr>
+      <w:r>
+        <w:rPr>
+          <w:lang w:val="en-CA"/>
+        </w:rPr>
+        <w:t>F = Fuel</w:t>
+      </w:r>
+    </w:p>
+    <w:p>
+      <w:pPr>
+        <w:pStyle w:val="Normal"/>
+        <w:rPr/>
+      </w:pPr>
+      <w:r>
+        <w:rPr>
+          <w:lang w:val="en-CA"/>
+        </w:rPr>
+        <w:t>G = Gauge</w:t>
+      </w:r>
+    </w:p>
+    <w:p>
+      <w:pPr>
+        <w:pStyle w:val="Normal"/>
+        <w:rPr/>
+      </w:pPr>
+      <w:r>
+        <w:rPr>
+          <w:lang w:val="en-CA"/>
+        </w:rPr>
+        <w:t>D = Distance</w:t>
+      </w:r>
+    </w:p>
+    <w:p>
+      <w:pPr>
+        <w:pStyle w:val="Normal"/>
+        <w:rPr/>
+      </w:pPr>
+      <w:r>
+        <w:rPr>
+          <w:lang w:val="en-CA"/>
+        </w:rPr>
+        <w:t>FT = Fill Tank</w:t>
+      </w:r>
+    </w:p>
+    <w:p>
+      <w:pPr>
+        <w:pStyle w:val="Normal"/>
+        <w:rPr/>
+      </w:pPr>
+      <w:r>
+        <w:drawing>
+          <wp:anchor behindDoc="0" distT="0" distB="101600" distL="0" distR="0" simplePos="0" locked="0" layoutInCell="1" allowOverlap="1" relativeHeight="2">
+            <wp:simplePos x="0" y="0"/>
+            <wp:positionH relativeFrom="column">
+              <wp:align>center</wp:align>
+            </wp:positionH>
+            <wp:positionV relativeFrom="paragraph">
+              <wp:align>top</wp:align>
+            </wp:positionV>
+            <wp:extent cx="4762500" cy="3810000"/>
+            <wp:effectExtent l="0" t="0" r="0" b="0"/>
+            <wp:wrapTopAndBottom/>
+            <wp:docPr id="1" name="Image1" descr=""/>
+            <wp:cNvGraphicFramePr>
+              <a:graphicFrameLocks xmlns:a="http://schemas.openxmlformats.org/drawingml/2006/main" noChangeAspect="1"/>
+            </wp:cNvGraphicFramePr>
+            <a:graphic xmlns:a="http://schemas.openxmlformats.org/drawingml/2006/main">
+              <a:graphicData uri="http://schemas.openxmlformats.org/drawingml/2006/picture">
+                <pic:pic xmlns:pic="http://schemas.openxmlformats.org/drawingml/2006/picture">
+                  <pic:nvPicPr>
+                    <pic:cNvPr id="1" name="Image1" descr=""/>
+                    <pic:cNvPicPr>
+                      <a:picLocks noChangeAspect="1" noChangeArrowheads="1"/>
+                    </pic:cNvPicPr>
+                  </pic:nvPicPr>
+                  <pic:blipFill>
+                    <a:blip r:embed="rId2"/>
+                    <a:stretch>
+                      <a:fillRect/>
+                    </a:stretch>
+                  </pic:blipFill>
+                  <pic:spPr bwMode="auto">
+                    <a:xfrm>
+                      <a:off x="0" y="0"/>
+                      <a:ext cx="4762500" cy="3810000"/>
+                    </a:xfrm>
+                    <a:prstGeom prst="rect">
+                      <a:avLst/>
+                    </a:prstGeom>
+                    <a:noFill/>
+                    <a:ln w="9525">
+                      <a:noFill/>
+                      <a:miter lim="800000"/>
+                      <a:headEnd/>
+                      <a:tailEnd/>
+                    </a:ln>
+                  </pic:spPr>
+                </pic:pic>
+              </a:graphicData>
+            </a:graphic>
+          </wp:anchor>
+        </w:drawing>
+      </w:r>
+      <w:r>
+        <w:rPr>
+          <w:lang w:val="en-CA"/>
+        </w:rPr>
+        <w:t>Q</w:t>
+      </w:r>
+      <w:r>
+        <w:rPr>
+          <w:lang w:val="en-CA"/>
+        </w:rPr>
+        <w:t>uestion 1:</w:t>
+      </w:r>
+    </w:p>
+    <w:p>
+      <w:pPr>
+        <w:pStyle w:val="ListParagraph"/>
         <w:numPr>
           <w:ilvl w:val="0"/>
           <w:numId w:val="1"/>
         </w:numPr>
-        <w:rPr>
-          <w:lang w:val="en-CA"/>
-        </w:rPr>
-      </w:pPr>
-      <w:r>
-        <w:rPr>
-          <w:lang w:val="en-CA"/>
-        </w:rPr>
-        <w:t xml:space="preserve">- </w:t>
-      </w:r>
-      <w:bookmarkStart w:id="0" w:name="_GoBack"/>
+        <w:rPr/>
+      </w:pPr>
+      <w:r>
+        <w:rPr>
+          <w:lang w:val="en-CA"/>
+        </w:rPr>
+        <w:t>Explaining Away</w:t>
+      </w:r>
+    </w:p>
+    <w:p>
+      <w:pPr>
+        <w:pStyle w:val="ListParagraph"/>
+        <w:numPr>
+          <w:ilvl w:val="0"/>
+          <w:numId w:val="0"/>
+        </w:numPr>
+        <w:ind w:left="720" w:hanging="0"/>
+        <w:rPr/>
+      </w:pPr>
+      <w:r>
+        <w:rPr>
+          <w:lang w:val="en-CA"/>
+        </w:rPr>
+        <w:t>Pour voir le principe de “Explaining Away”, il faut se concentrer sur les noeuds B, F et G. Pour ce faire, il faut voir les probabilités suivantes:</w:t>
+      </w:r>
+    </w:p>
+    <w:p>
+      <w:pPr>
+        <w:pStyle w:val="ListParagraph"/>
+        <w:numPr>
+          <w:ilvl w:val="1"/>
+          <w:numId w:val="1"/>
+        </w:numPr>
+        <w:rPr/>
+      </w:pPr>
+      <w:r>
+        <w:rPr>
+          <w:lang w:val="en-CA"/>
+        </w:rPr>
+        <w:t>p(F|B=0)=0.100000</w:t>
+      </w:r>
+    </w:p>
+    <w:p>
+      <w:pPr>
+        <w:pStyle w:val="ListParagraph"/>
+        <w:numPr>
+          <w:ilvl w:val="1"/>
+          <w:numId w:val="1"/>
+        </w:numPr>
+        <w:rPr/>
+      </w:pPr>
+      <w:r>
+        <w:rPr>
+          <w:lang w:val="en-CA"/>
+        </w:rPr>
+        <w:t>p(F|B=1)=0.100000</w:t>
+      </w:r>
+    </w:p>
+    <w:p>
+      <w:pPr>
+        <w:pStyle w:val="ListParagraph"/>
+        <w:numPr>
+          <w:ilvl w:val="1"/>
+          <w:numId w:val="1"/>
+        </w:numPr>
+        <w:rPr/>
+      </w:pPr>
+      <w:r>
+        <w:rPr>
+          <w:lang w:val="en-CA"/>
+        </w:rPr>
+        <w:t>p(F|B=1,G=1)=0.027027</w:t>
+      </w:r>
+    </w:p>
+    <w:p>
+      <w:pPr>
+        <w:pStyle w:val="ListParagraph"/>
+        <w:widowControl/>
+        <w:numPr>
+          <w:ilvl w:val="0"/>
+          <w:numId w:val="0"/>
+        </w:numPr>
+        <w:bidi w:val="0"/>
+        <w:spacing w:before="0" w:after="160"/>
+        <w:ind w:left="720" w:right="0" w:hanging="360"/>
+        <w:contextualSpacing/>
+        <w:jc w:val="left"/>
+        <w:rPr/>
+      </w:pPr>
+      <w:r>
+        <w:rPr>
+          <w:lang w:val="en-CA"/>
+        </w:rPr>
+        <w:t>Avec a) et b), on voit que la valeur de B n'influence pas F, ils sont donc indépendants.</w:t>
+      </w:r>
+    </w:p>
+    <w:p>
+      <w:pPr>
+        <w:pStyle w:val="ListParagraph"/>
+        <w:widowControl/>
+        <w:numPr>
+          <w:ilvl w:val="0"/>
+          <w:numId w:val="0"/>
+        </w:numPr>
+        <w:bidi w:val="0"/>
+        <w:spacing w:before="0" w:after="160"/>
+        <w:ind w:left="720" w:right="0" w:hanging="360"/>
+        <w:contextualSpacing/>
+        <w:jc w:val="left"/>
+        <w:rPr/>
+      </w:pPr>
+      <w:r>
+        <w:rPr>
+          <w:lang w:val="en-CA"/>
+        </w:rPr>
+        <w:t>Par contre, avec c), on voit que si B et G sont vrai, alors la probabilité de F baisse, car G est “expliqué” par B.</w:t>
+      </w:r>
+    </w:p>
+    <w:p>
+      <w:pPr>
+        <w:pStyle w:val="ListParagraph"/>
+        <w:widowControl/>
+        <w:numPr>
+          <w:ilvl w:val="0"/>
+          <w:numId w:val="0"/>
+        </w:numPr>
+        <w:bidi w:val="0"/>
+        <w:spacing w:before="0" w:after="160"/>
+        <w:ind w:left="720" w:right="0" w:hanging="0"/>
+        <w:contextualSpacing/>
+        <w:jc w:val="left"/>
+        <w:rPr>
+          <w:lang w:val="en-CA"/>
+        </w:rPr>
+      </w:pPr>
+      <w:r>
+        <w:rPr>
+          <w:lang w:val="en-CA"/>
+        </w:rPr>
+      </w:r>
+    </w:p>
+    <w:p>
+      <w:pPr>
+        <w:pStyle w:val="ListParagraph"/>
+        <w:widowControl/>
+        <w:numPr>
+          <w:ilvl w:val="0"/>
+          <w:numId w:val="0"/>
+        </w:numPr>
+        <w:bidi w:val="0"/>
+        <w:spacing w:before="0" w:after="160"/>
+        <w:ind w:left="720" w:right="0" w:hanging="360"/>
+        <w:contextualSpacing/>
+        <w:jc w:val="left"/>
+        <w:rPr/>
+      </w:pPr>
+      <w:r>
+        <w:rPr>
+          <w:lang w:val="en-CA"/>
+        </w:rPr>
+        <w:t>Le concept d'un “Explaining Away” est issu du fait que si G est vrai, alors il est probable que B et/ou F soit vrai, pour notre cas, on voit que si l'on ne connait pas la valeur de G mais que l'on connait la valeur de B, on peut rien tirer pour F. Par contre, si on sait que B et G sont vrais, alors il est plus probable que F soit faut, car la valeur de G ne peut être expliquée que par B ou F, et nous savons que B est vrai. Alors F est probablement faux.</w:t>
+      </w:r>
+    </w:p>
+    <w:p>
+      <w:pPr>
+        <w:pStyle w:val="ListParagraph"/>
+        <w:ind w:left="720" w:hanging="0"/>
+        <w:rPr>
+          <w:lang w:val="en-CA"/>
+        </w:rPr>
+      </w:pPr>
+      <w:r>
+        <w:rPr>
+          <w:lang w:val="en-CA"/>
+        </w:rPr>
+      </w:r>
+    </w:p>
+    <w:p>
+      <w:pPr>
+        <w:pStyle w:val="ListParagraph"/>
+        <w:ind w:left="720" w:hanging="0"/>
+        <w:rPr>
+          <w:lang w:val="en-CA"/>
+        </w:rPr>
+      </w:pPr>
+      <w:r>
+        <w:rPr>
+          <w:lang w:val="en-CA"/>
+        </w:rPr>
+      </w:r>
+    </w:p>
+    <w:p>
+      <w:pPr>
+        <w:pStyle w:val="ListParagraph"/>
+        <w:numPr>
+          <w:ilvl w:val="0"/>
+          <w:numId w:val="1"/>
+        </w:numPr>
+        <w:rPr/>
+      </w:pPr>
+      <w:r>
+        <w:rPr>
+          <w:lang w:val="en-CA"/>
+        </w:rPr>
+        <w:t>Serial Blocking</w:t>
+      </w:r>
+    </w:p>
+    <w:p>
+      <w:pPr>
+        <w:pStyle w:val="ListParagraph"/>
+        <w:numPr>
+          <w:ilvl w:val="0"/>
+          <w:numId w:val="0"/>
+        </w:numPr>
+        <w:ind w:left="720" w:hanging="0"/>
+        <w:rPr/>
+      </w:pPr>
+      <w:r>
+        <w:rPr>
+          <w:lang w:val="en-CA"/>
+        </w:rPr>
+        <w:t>Pour comprendre le principe de “Serial Blocking”, on doit se concentrer sur les noeuds B, G et D. Et considérer les probabilités suivantes:</w:t>
+      </w:r>
+    </w:p>
+    <w:p>
+      <w:pPr>
+        <w:pStyle w:val="ListParagraph"/>
+        <w:numPr>
+          <w:ilvl w:val="1"/>
+          <w:numId w:val="1"/>
+        </w:numPr>
+        <w:rPr/>
+      </w:pPr>
+      <w:r>
+        <w:rPr>
+          <w:lang w:val="en-CA"/>
+        </w:rPr>
+        <w:t>p(D|B=0)=0.902500</w:t>
+      </w:r>
+    </w:p>
+    <w:p>
+      <w:pPr>
+        <w:pStyle w:val="ListParagraph"/>
+        <w:numPr>
+          <w:ilvl w:val="1"/>
+          <w:numId w:val="1"/>
+        </w:numPr>
+        <w:rPr/>
+      </w:pPr>
+      <w:r>
+        <w:rPr>
+          <w:lang w:val="en-CA"/>
+        </w:rPr>
+        <w:t>p(D|B=1)=0.765000</w:t>
+      </w:r>
+    </w:p>
+    <w:p>
+      <w:pPr>
+        <w:pStyle w:val="ListParagraph"/>
+        <w:numPr>
+          <w:ilvl w:val="1"/>
+          <w:numId w:val="1"/>
+        </w:numPr>
+        <w:rPr/>
+      </w:pPr>
+      <w:r>
+        <w:rPr>
+          <w:lang w:val="en-CA"/>
+        </w:rPr>
+        <w:t>p(D|B=0, G=0)=0.950000</w:t>
+      </w:r>
+    </w:p>
+    <w:p>
+      <w:pPr>
+        <w:pStyle w:val="ListParagraph"/>
+        <w:numPr>
+          <w:ilvl w:val="1"/>
+          <w:numId w:val="1"/>
+        </w:numPr>
+        <w:rPr/>
+      </w:pPr>
+      <w:r>
+        <w:rPr>
+          <w:lang w:val="en-CA"/>
+        </w:rPr>
+        <w:t>p(D|B=1, G=0)=0.950000</w:t>
+      </w:r>
+    </w:p>
+    <w:p>
+      <w:pPr>
+        <w:pStyle w:val="ListParagraph"/>
+        <w:widowControl/>
+        <w:numPr>
+          <w:ilvl w:val="0"/>
+          <w:numId w:val="0"/>
+        </w:numPr>
+        <w:bidi w:val="0"/>
+        <w:spacing w:before="0" w:after="160"/>
+        <w:ind w:left="720" w:hanging="0"/>
+        <w:contextualSpacing/>
+        <w:jc w:val="left"/>
+        <w:rPr/>
+      </w:pPr>
+      <w:r>
+        <w:rPr>
+          <w:lang w:val="en-CA"/>
+        </w:rPr>
+        <w:t>Avec a) et b), on voit que la valeur de B a une influence sur D. Par contre, si l'on fixe la valeur de G à faux et qu'on modifie la valeur de B, on perd l'influence de B sur D. Il s'agit d'un “Serial Blocking”, ce qui veut dire que si le chemin entre deux noeuds passe par un point avec une valeur fixée, on peut ignorer tous les noeuds au dessus de ce dernier, à condition qu'il n'y ait qu'un seul chemin entre les noeuds.</w:t>
+      </w:r>
+    </w:p>
+    <w:p>
+      <w:pPr>
+        <w:pStyle w:val="ListParagraph"/>
+        <w:widowControl/>
+        <w:numPr>
+          <w:ilvl w:val="0"/>
+          <w:numId w:val="0"/>
+        </w:numPr>
+        <w:bidi w:val="0"/>
+        <w:spacing w:before="0" w:after="160"/>
+        <w:ind w:left="720" w:hanging="0"/>
+        <w:contextualSpacing/>
+        <w:jc w:val="left"/>
+        <w:rPr>
+          <w:lang w:val="en-CA"/>
+        </w:rPr>
+      </w:pPr>
+      <w:r>
+        <w:rPr>
+          <w:lang w:val="en-CA"/>
+        </w:rPr>
+      </w:r>
+    </w:p>
+    <w:p>
+      <w:pPr>
+        <w:pStyle w:val="ListParagraph"/>
+        <w:numPr>
+          <w:ilvl w:val="0"/>
+          <w:numId w:val="0"/>
+        </w:numPr>
+        <w:ind w:left="720" w:hanging="0"/>
+        <w:rPr/>
+      </w:pPr>
+      <w:r>
+        <w:rPr>
+          <w:lang w:val="en-CA"/>
+        </w:rPr>
+        <w:t>Le concept d'un “Serial Blocking” vient du fait que si on connait la valeur d'une variable à quelque part dans la cha</w:t>
+      </w:r>
+      <w:r>
+        <w:rPr>
+          <w:lang w:val="en-CA"/>
+        </w:rPr>
+        <w:t>î</w:t>
+      </w:r>
+      <w:r>
+        <w:rPr>
+          <w:lang w:val="en-CA"/>
+        </w:rPr>
+        <w:t>ne entre deux noeuds, alors tout ce qui est au dessus du noeud fixe n'a plus d'importance sur les noeuds en dessous du noeud fixe.</w:t>
+      </w:r>
+    </w:p>
+    <w:p>
+      <w:pPr>
+        <w:pStyle w:val="ListParagraph"/>
+        <w:ind w:left="720" w:hanging="0"/>
+        <w:rPr>
+          <w:lang w:val="en-CA"/>
+        </w:rPr>
+      </w:pPr>
+      <w:r>
+        <w:rPr>
+          <w:lang w:val="en-CA"/>
+        </w:rPr>
+      </w:r>
+    </w:p>
+    <w:p>
+      <w:pPr>
+        <w:pStyle w:val="ListParagraph"/>
+        <w:ind w:left="720" w:hanging="0"/>
+        <w:rPr>
+          <w:lang w:val="en-CA"/>
+        </w:rPr>
+      </w:pPr>
+      <w:r>
+        <w:rPr>
+          <w:lang w:val="en-CA"/>
+        </w:rPr>
+      </w:r>
+    </w:p>
+    <w:p>
+      <w:pPr>
+        <w:pStyle w:val="ListParagraph"/>
+        <w:numPr>
+          <w:ilvl w:val="0"/>
+          <w:numId w:val="1"/>
+        </w:numPr>
+        <w:rPr/>
+      </w:pPr>
+      <w:r>
+        <w:rPr>
+          <w:lang w:val="en-CA"/>
+        </w:rPr>
+        <w:t>Divergent Blocking</w:t>
+      </w:r>
+    </w:p>
+    <w:p>
+      <w:pPr>
+        <w:pStyle w:val="ListParagraph"/>
+        <w:numPr>
+          <w:ilvl w:val="0"/>
+          <w:numId w:val="0"/>
+        </w:numPr>
+        <w:ind w:left="720" w:hanging="0"/>
+        <w:rPr>
+          <w:lang w:val="en-CA"/>
+        </w:rPr>
+      </w:pPr>
+      <w:r>
+        <w:rPr>
+          <w:lang w:val="en-CA"/>
+        </w:rPr>
+        <w:t>Pour analyser un “Divergent Blocking”, il faut regarder les noeuds G, D et FT ainsi que les probabilités suivantes:</w:t>
+      </w:r>
+    </w:p>
+    <w:p>
+      <w:pPr>
+        <w:pStyle w:val="ListParagraph"/>
+        <w:numPr>
+          <w:ilvl w:val="1"/>
+          <w:numId w:val="1"/>
+        </w:numPr>
+        <w:rPr/>
+      </w:pPr>
+      <w:r>
+        <w:rPr>
+          <w:lang w:val="en-CA"/>
+        </w:rPr>
+        <w:t>p(FT|D=0)=0.446292</w:t>
+      </w:r>
+    </w:p>
+    <w:p>
+      <w:pPr>
+        <w:pStyle w:val="ListParagraph"/>
+        <w:numPr>
+          <w:ilvl w:val="1"/>
+          <w:numId w:val="1"/>
+        </w:numPr>
+        <w:rPr/>
+      </w:pPr>
+      <w:r>
+        <w:rPr>
+          <w:lang w:val="en-CA"/>
+        </w:rPr>
+        <w:t>p(FT|D=1)=0.571525</w:t>
+      </w:r>
+    </w:p>
+    <w:p>
+      <w:pPr>
+        <w:pStyle w:val="ListParagraph"/>
+        <w:numPr>
+          <w:ilvl w:val="1"/>
+          <w:numId w:val="1"/>
+        </w:numPr>
+        <w:rPr/>
+      </w:pPr>
+      <w:r>
+        <w:rPr>
+          <w:lang w:val="en-CA"/>
+        </w:rPr>
+        <w:t>p(FT|D=0,G=0)=0.200000</w:t>
+      </w:r>
+    </w:p>
+    <w:p>
+      <w:pPr>
+        <w:pStyle w:val="ListParagraph"/>
+        <w:numPr>
+          <w:ilvl w:val="1"/>
+          <w:numId w:val="1"/>
+        </w:numPr>
+        <w:rPr/>
+      </w:pPr>
+      <w:r>
+        <w:rPr>
+          <w:lang w:val="en-CA"/>
+        </w:rPr>
+        <w:t>p(FT|D=1,G=0)=0.200000</w:t>
+      </w:r>
+    </w:p>
+    <w:p>
+      <w:pPr>
+        <w:pStyle w:val="ListParagraph"/>
+        <w:ind w:left="720" w:hanging="0"/>
+        <w:rPr>
+          <w:lang w:val="en-CA"/>
+        </w:rPr>
+      </w:pPr>
+      <w:r>
+        <w:rPr>
+          <w:lang w:val="en-CA"/>
+        </w:rPr>
+      </w:r>
+    </w:p>
+    <w:p>
+      <w:pPr>
+        <w:pStyle w:val="ListParagraph"/>
+        <w:rPr/>
+      </w:pPr>
+      <w:r>
+        <w:rPr>
+          <w:lang w:val="en-CA"/>
+        </w:rPr>
+        <w:t>Avec a) et b), on  voit très bien que D a une influence sur la probabilité de FT, ce qui est logique car si l'on y pense, le noeud G influence D et FT et si D est confirmé ou infirmé, cela influence les probabilités de FT.</w:t>
+      </w:r>
+    </w:p>
+    <w:p>
+      <w:pPr>
+        <w:pStyle w:val="ListParagraph"/>
+        <w:rPr/>
+      </w:pPr>
+      <w:r>
+        <w:rPr>
+          <w:lang w:val="en-CA"/>
+        </w:rPr>
+        <w:t>Avec c) et d), on voit que si la valeur de G est fixée, faire varier la valeur de D n'aura pas d'influence sur la probabilité de FT car l'influence est bloquée par le noeud fixe G.</w:t>
+      </w:r>
+    </w:p>
+    <w:p>
+      <w:pPr>
+        <w:pStyle w:val="ListParagraph"/>
+        <w:ind w:left="720" w:hanging="0"/>
+        <w:rPr>
+          <w:lang w:val="en-CA"/>
+        </w:rPr>
+      </w:pPr>
+      <w:r>
+        <w:rPr>
+          <w:lang w:val="en-CA"/>
+        </w:rPr>
+      </w:r>
+    </w:p>
+    <w:p>
+      <w:pPr>
+        <w:pStyle w:val="ListParagraph"/>
+        <w:rPr/>
+      </w:pPr>
+      <w:r>
+        <w:rPr>
+          <w:lang w:val="en-CA"/>
+        </w:rPr>
+        <w:t>Le concept d'un “Divergent Blocking” vient du fait que si on connait la valeur de notre parent, alors la valeur des enfants de notre parent n'ont aucune influence sur nous.</w:t>
+      </w:r>
+    </w:p>
+    <w:p>
+      <w:pPr>
+        <w:pStyle w:val="ListParagraph"/>
+        <w:ind w:left="720" w:hanging="0"/>
+        <w:rPr>
+          <w:lang w:val="en-CA"/>
+        </w:rPr>
+      </w:pPr>
+      <w:r>
+        <w:rPr>
+          <w:lang w:val="en-CA"/>
+        </w:rPr>
+      </w:r>
+    </w:p>
+    <w:p>
+      <w:pPr>
+        <w:sectPr>
+          <w:type w:val="nextPage"/>
+          <w:pgSz w:w="12240" w:h="15840"/>
+          <w:pgMar w:left="1440" w:right="1440" w:header="0" w:top="1440" w:footer="0" w:bottom="1440" w:gutter="0"/>
+          <w:pgNumType w:fmt="decimal"/>
+          <w:formProt w:val="false"/>
+          <w:textDirection w:val="lrTb"/>
+          <w:docGrid w:type="default" w:linePitch="360" w:charSpace="4294965247"/>
+        </w:sectPr>
+        <w:pStyle w:val="ListParagraph"/>
+        <w:ind w:hanging="0"/>
+        <w:rPr>
+          <w:lang w:val="en-CA"/>
+        </w:rPr>
+      </w:pPr>
+      <w:r>
+        <w:rPr/>
+      </w:r>
+    </w:p>
+    <w:p>
+      <w:pPr>
+        <w:pStyle w:val="Normal"/>
+        <w:rPr/>
+      </w:pPr>
+      <w:r>
+        <w:rPr>
+          <w:lang w:val="en-CA"/>
+        </w:rPr>
+        <w:t xml:space="preserve">Supposons ce graphe pour </w:t>
+      </w:r>
+      <w:r>
+        <w:rPr>
+          <w:lang w:val="en-CA"/>
+        </w:rPr>
+        <w:t>la</w:t>
+      </w:r>
+      <w:r>
+        <w:rPr>
+          <w:lang w:val="en-CA"/>
+        </w:rPr>
+        <w:t xml:space="preserve"> question </w:t>
+      </w:r>
+      <w:r>
+        <w:rPr>
+          <w:lang w:val="en-CA"/>
+        </w:rPr>
+        <w:t>2.</w:t>
+      </w:r>
+    </w:p>
+    <w:p>
+      <w:pPr>
+        <w:pStyle w:val="Normal"/>
+        <w:rPr/>
+      </w:pPr>
+      <w:r>
+        <w:rPr>
+          <w:lang w:val="en-CA"/>
+        </w:rPr>
+        <w:t>C</w:t>
+      </w:r>
+      <w:r>
+        <w:rPr>
+          <w:lang w:val="en-CA"/>
+        </w:rPr>
+        <w:t xml:space="preserve"> = </w:t>
+      </w:r>
+      <w:r>
+        <w:rPr>
+          <w:lang w:val="en-CA"/>
+        </w:rPr>
+        <w:t>Cambriolage</w:t>
+      </w:r>
+    </w:p>
+    <w:p>
+      <w:pPr>
+        <w:pStyle w:val="Normal"/>
+        <w:rPr/>
+      </w:pPr>
+      <w:r>
+        <w:rPr>
+          <w:lang w:val="en-CA"/>
+        </w:rPr>
+        <w:t>T</w:t>
+      </w:r>
+      <w:r>
+        <w:rPr>
+          <w:lang w:val="en-CA"/>
+        </w:rPr>
+        <w:t xml:space="preserve"> = </w:t>
+      </w:r>
+      <w:r>
+        <w:rPr>
+          <w:lang w:val="en-CA"/>
+        </w:rPr>
+        <w:t>Tremblement</w:t>
+      </w:r>
+    </w:p>
+    <w:p>
+      <w:pPr>
+        <w:pStyle w:val="Normal"/>
+        <w:rPr/>
+      </w:pPr>
+      <w:r>
+        <w:rPr>
+          <w:lang w:val="en-CA"/>
+        </w:rPr>
+        <w:t>A</w:t>
+      </w:r>
+      <w:r>
+        <w:rPr>
+          <w:lang w:val="en-CA"/>
+        </w:rPr>
+        <w:t xml:space="preserve"> = </w:t>
+      </w:r>
+      <w:r>
+        <w:rPr>
+          <w:lang w:val="en-CA"/>
+        </w:rPr>
+        <w:t>Alarme</w:t>
+      </w:r>
+    </w:p>
+    <w:p>
+      <w:pPr>
+        <w:pStyle w:val="Normal"/>
+        <w:rPr/>
+      </w:pPr>
+      <w:r>
+        <w:rPr>
+          <w:lang w:val="en-CA"/>
+        </w:rPr>
+        <w:t>M</w:t>
+      </w:r>
+      <w:r>
+        <w:rPr>
+          <w:lang w:val="en-CA"/>
+        </w:rPr>
+        <w:t xml:space="preserve"> = </w:t>
+      </w:r>
+      <w:r>
+        <w:rPr>
+          <w:lang w:val="en-CA"/>
+        </w:rPr>
+        <w:t>Marie Appellée</w:t>
+      </w:r>
+    </w:p>
+    <w:p>
+      <w:pPr>
+        <w:pStyle w:val="Normal"/>
+        <w:rPr>
+          <w:lang w:val="en-CA"/>
+        </w:rPr>
+      </w:pPr>
+      <w:r>
+        <w:drawing>
+          <wp:anchor behindDoc="0" distT="0" distB="0" distL="0" distR="0" simplePos="0" locked="0" layoutInCell="1" allowOverlap="1" relativeHeight="3">
+            <wp:simplePos x="0" y="0"/>
+            <wp:positionH relativeFrom="column">
+              <wp:posOffset>589915</wp:posOffset>
+            </wp:positionH>
+            <wp:positionV relativeFrom="paragraph">
+              <wp:posOffset>209550</wp:posOffset>
+            </wp:positionV>
+            <wp:extent cx="4764405" cy="3811270"/>
+            <wp:effectExtent l="0" t="0" r="0" b="0"/>
+            <wp:wrapTopAndBottom/>
+            <wp:docPr id="2" name="Image2" descr=""/>
+            <wp:cNvGraphicFramePr>
+              <a:graphicFrameLocks xmlns:a="http://schemas.openxmlformats.org/drawingml/2006/main" noChangeAspect="1"/>
+            </wp:cNvGraphicFramePr>
+            <a:graphic xmlns:a="http://schemas.openxmlformats.org/drawingml/2006/main">
+              <a:graphicData uri="http://schemas.openxmlformats.org/drawingml/2006/picture">
+                <pic:pic xmlns:pic="http://schemas.openxmlformats.org/drawingml/2006/picture">
+                  <pic:nvPicPr>
+                    <pic:cNvPr id="2" name="Image2" descr=""/>
+                    <pic:cNvPicPr>
+                      <a:picLocks noChangeAspect="1" noChangeArrowheads="1"/>
+                    </pic:cNvPicPr>
+                  </pic:nvPicPr>
+                  <pic:blipFill>
+                    <a:blip r:embed="rId3"/>
+                    <a:stretch>
+                      <a:fillRect/>
+                    </a:stretch>
+                  </pic:blipFill>
+                  <pic:spPr bwMode="auto">
+                    <a:xfrm>
+                      <a:off x="0" y="0"/>
+                      <a:ext cx="4764405" cy="3811270"/>
+                    </a:xfrm>
+                    <a:prstGeom prst="rect">
+                      <a:avLst/>
+                    </a:prstGeom>
+                    <a:noFill/>
+                    <a:ln w="9525">
+                      <a:noFill/>
+                      <a:miter lim="800000"/>
+                      <a:headEnd/>
+                      <a:tailEnd/>
+                    </a:ln>
+                  </pic:spPr>
+                </pic:pic>
+              </a:graphicData>
+            </a:graphic>
+          </wp:anchor>
+        </w:drawing>
+      </w:r>
+      <w:r>
+        <w:rPr>
+          <w:lang w:val="en-CA"/>
+        </w:rPr>
+        <w:t>J</w:t>
+      </w:r>
+      <w:r>
+        <w:rPr>
+          <w:lang w:val="en-CA"/>
+        </w:rPr>
+        <w:t xml:space="preserve"> = </w:t>
+      </w:r>
+      <w:r>
+        <w:rPr>
+          <w:lang w:val="en-CA"/>
+        </w:rPr>
+        <w:t>Jean Appellé</w:t>
+      </w:r>
+    </w:p>
+    <w:p>
+      <w:pPr>
+        <w:pStyle w:val="ListParagraph"/>
+        <w:ind w:hanging="0"/>
+        <w:rPr/>
+      </w:pPr>
+      <w:r>
+        <w:rPr>
+          <w:lang w:val="en-CA"/>
+        </w:rPr>
+        <w:t>Question 2:</w:t>
+      </w:r>
+    </w:p>
+    <w:p>
+      <w:pPr>
+        <w:pStyle w:val="ListParagraph"/>
+        <w:numPr>
+          <w:ilvl w:val="0"/>
+          <w:numId w:val="2"/>
+        </w:numPr>
+        <w:rPr/>
+      </w:pPr>
+      <w:r>
+        <w:rPr>
+          <w:lang w:val="en-CA"/>
+        </w:rPr>
+        <w:t>Fichier “mkDetecterCambriolageDgm.m”</w:t>
+      </w:r>
+    </w:p>
+    <w:p>
+      <w:pPr>
+        <w:pStyle w:val="ListParagraph"/>
+        <w:numPr>
+          <w:ilvl w:val="0"/>
+          <w:numId w:val="0"/>
+        </w:numPr>
+        <w:ind w:hanging="0"/>
+        <w:rPr>
+          <w:lang w:val="en-CA"/>
+        </w:rPr>
+      </w:pPr>
+      <w:r>
+        <w:rPr/>
+      </w:r>
+    </w:p>
+    <w:p>
+      <w:pPr>
+        <w:pStyle w:val="ListParagraph"/>
+        <w:numPr>
+          <w:ilvl w:val="0"/>
+          <w:numId w:val="2"/>
+        </w:numPr>
+        <w:rPr/>
+      </w:pPr>
+      <w:r>
+        <w:rPr>
+          <w:lang w:val="en-CA"/>
+        </w:rPr>
+        <w:t>[Histogramme]</w:t>
+      </w:r>
+    </w:p>
+    <w:p>
+      <w:pPr>
+        <w:pStyle w:val="ListParagraph"/>
+        <w:numPr>
+          <w:ilvl w:val="0"/>
+          <w:numId w:val="0"/>
+        </w:numPr>
+        <w:ind w:hanging="0"/>
+        <w:rPr>
+          <w:lang w:val="en-CA"/>
+        </w:rPr>
+      </w:pPr>
+      <w:r>
+        <w:rPr/>
+      </w:r>
+    </w:p>
+    <w:p>
+      <w:pPr>
+        <w:pStyle w:val="ListParagraph"/>
+        <w:numPr>
+          <w:ilvl w:val="0"/>
+          <w:numId w:val="2"/>
+        </w:numPr>
+        <w:spacing w:before="0" w:after="160"/>
+        <w:contextualSpacing/>
+        <w:rPr>
+          <w:lang w:val="en-CA"/>
+        </w:rPr>
+      </w:pPr>
+      <w:r>
+        <w:rPr>
+          <w:lang w:val="en-CA"/>
+        </w:rPr>
+        <w:t>Probabilités Marginales Conditionnelles</w:t>
+      </w:r>
+    </w:p>
+    <w:p>
+      <w:pPr>
+        <w:pStyle w:val="ListParagraph"/>
+        <w:numPr>
+          <w:ilvl w:val="1"/>
+          <w:numId w:val="2"/>
+        </w:numPr>
+        <w:rPr/>
+      </w:pPr>
+      <w:r>
+        <w:rPr>
+          <w:lang w:val="en-CA"/>
+        </w:rPr>
+        <w:t>p(C=1|M=1, J=0)=0.008337</w:t>
+      </w:r>
+    </w:p>
+    <w:p>
+      <w:pPr>
+        <w:pStyle w:val="ListParagraph"/>
+        <w:numPr>
+          <w:ilvl w:val="1"/>
+          <w:numId w:val="2"/>
+        </w:numPr>
+        <w:rPr/>
+      </w:pPr>
+      <w:r>
+        <w:rPr>
+          <w:lang w:val="en-CA"/>
+        </w:rPr>
+        <w:t>p(C=1|M=0, J=1)=0.044852</w:t>
+      </w:r>
+    </w:p>
+    <w:p>
+      <w:pPr>
+        <w:pStyle w:val="ListParagraph"/>
+        <w:numPr>
+          <w:ilvl w:val="1"/>
+          <w:numId w:val="2"/>
+        </w:numPr>
+        <w:rPr/>
+      </w:pPr>
+      <w:r>
+        <w:rPr>
+          <w:lang w:val="en-CA"/>
+        </w:rPr>
+        <w:t>p(C=1|M=1, J=1)=0.445950</w:t>
+      </w:r>
+    </w:p>
+    <w:p>
+      <w:pPr>
+        <w:pStyle w:val="ListParagraph"/>
+        <w:numPr>
+          <w:ilvl w:val="1"/>
+          <w:numId w:val="2"/>
+        </w:numPr>
+        <w:rPr/>
+      </w:pPr>
+      <w:r>
+        <w:rPr>
+          <w:lang w:val="en-CA"/>
+        </w:rPr>
+        <w:t>p(C=1|M=0, J=0)=0.000110</w:t>
+      </w:r>
+    </w:p>
+    <w:p>
+      <w:pPr>
+        <w:pStyle w:val="ListParagraph"/>
+        <w:numPr>
+          <w:ilvl w:val="1"/>
+          <w:numId w:val="2"/>
+        </w:numPr>
+        <w:rPr/>
+      </w:pPr>
+      <w:r>
+        <w:rPr>
+          <w:lang w:val="en-CA"/>
+        </w:rPr>
+        <w:t>p(C=1|M=1)=0.016284</w:t>
+      </w:r>
+    </w:p>
+    <w:p>
+      <w:pPr>
+        <w:pStyle w:val="ListParagraph"/>
+        <w:numPr>
+          <w:ilvl w:val="1"/>
+          <w:numId w:val="2"/>
+        </w:numPr>
+        <w:rPr/>
+      </w:pPr>
+      <w:r>
+        <w:rPr>
+          <w:lang w:val="en-CA"/>
+        </w:rPr>
+        <w:t>p(C=1|J=1)=0.235300</w:t>
+      </w:r>
+    </w:p>
+    <w:p>
+      <w:pPr>
+        <w:pStyle w:val="ListParagraph"/>
+        <w:numPr>
+          <w:ilvl w:val="0"/>
+          <w:numId w:val="0"/>
+        </w:numPr>
+        <w:ind w:hanging="0"/>
+        <w:rPr>
+          <w:lang w:val="en-CA"/>
+        </w:rPr>
+      </w:pPr>
+      <w:r>
+        <w:rPr/>
+      </w:r>
+    </w:p>
+    <w:p>
+      <w:pPr>
+        <w:pStyle w:val="ListParagraph"/>
+        <w:numPr>
+          <w:ilvl w:val="0"/>
+          <w:numId w:val="2"/>
+        </w:numPr>
+        <w:spacing w:before="0" w:after="160"/>
+        <w:contextualSpacing/>
+        <w:rPr/>
+      </w:pPr>
+      <w:r>
+        <w:rPr/>
+        <w:t>Probabilités Marginales Inconditionnelles</w:t>
+      </w:r>
+    </w:p>
+    <w:p>
+      <w:pPr>
+        <w:pStyle w:val="ListParagraph"/>
+        <w:numPr>
+          <w:ilvl w:val="1"/>
+          <w:numId w:val="2"/>
+        </w:numPr>
+        <w:spacing w:before="0" w:after="160"/>
+        <w:contextualSpacing/>
+        <w:rPr/>
+      </w:pPr>
+      <w:r>
+        <w:rPr/>
+        <w:t>C: p(C=1)=0.001000</w:t>
+      </w:r>
+    </w:p>
+    <w:p>
+      <w:pPr>
+        <w:pStyle w:val="ListParagraph"/>
+        <w:numPr>
+          <w:ilvl w:val="1"/>
+          <w:numId w:val="2"/>
+        </w:numPr>
+        <w:spacing w:before="0" w:after="160"/>
+        <w:contextualSpacing/>
+        <w:rPr/>
+      </w:pPr>
+      <w:r>
+        <w:rPr/>
+        <w:t>T: p(T=1)=0.002000</w:t>
+      </w:r>
+    </w:p>
+    <w:p>
+      <w:pPr>
+        <w:pStyle w:val="ListParagraph"/>
+        <w:numPr>
+          <w:ilvl w:val="1"/>
+          <w:numId w:val="2"/>
+        </w:numPr>
+        <w:spacing w:before="0" w:after="160"/>
+        <w:contextualSpacing/>
+        <w:rPr/>
+      </w:pPr>
+      <w:r>
+        <w:rPr/>
+        <w:t>A: p(A=1)=0.002516</w:t>
+      </w:r>
+    </w:p>
+    <w:p>
+      <w:pPr>
+        <w:pStyle w:val="ListParagraph"/>
+        <w:numPr>
+          <w:ilvl w:val="1"/>
+          <w:numId w:val="2"/>
+        </w:numPr>
+        <w:spacing w:before="0" w:after="160"/>
+        <w:contextualSpacing/>
+        <w:rPr/>
+      </w:pPr>
+      <w:r>
+        <w:rPr/>
+        <w:t>M: p(M=1)=0.052139</w:t>
+      </w:r>
+    </w:p>
+    <w:p>
+      <w:pPr>
+        <w:pStyle w:val="ListParagraph"/>
+        <w:numPr>
+          <w:ilvl w:val="1"/>
+          <w:numId w:val="2"/>
+        </w:numPr>
+        <w:spacing w:before="0" w:after="160"/>
+        <w:contextualSpacing/>
+        <w:rPr/>
+      </w:pPr>
+      <w:r>
+        <w:rPr/>
+        <w:t>J: p(J=1)=</w:t>
+      </w:r>
+      <w:bookmarkStart w:id="0" w:name="__DdeLink__50_1634563248"/>
       <w:bookmarkEnd w:id="0"/>
+      <w:r>
+        <w:rPr/>
+        <w:t>0.001994</w:t>
+      </w:r>
+    </w:p>
+    <w:p>
+      <w:pPr>
+        <w:pStyle w:val="ListParagraph"/>
+        <w:numPr>
+          <w:ilvl w:val="0"/>
+          <w:numId w:val="0"/>
+        </w:numPr>
+        <w:spacing w:before="0" w:after="160"/>
+        <w:contextualSpacing/>
+        <w:rPr/>
+      </w:pPr>
+      <w:r>
+        <w:rPr/>
+      </w:r>
+    </w:p>
+    <w:p>
+      <w:pPr>
+        <w:pStyle w:val="ListParagraph"/>
+        <w:numPr>
+          <w:ilvl w:val="0"/>
+          <w:numId w:val="2"/>
+        </w:numPr>
+        <w:spacing w:before="0" w:after="160"/>
+        <w:contextualSpacing/>
+        <w:rPr>
+          <w:rFonts w:ascii="Calibri" w:hAnsi="Calibri" w:eastAsia="Calibri" w:cs=""/>
+        </w:rPr>
+      </w:pPr>
+      <w:r>
+        <w:rPr/>
+        <w:drawing>
+          <wp:anchor behindDoc="0" distT="0" distB="0" distL="0" distR="0" simplePos="0" locked="0" layoutInCell="1" allowOverlap="1" relativeHeight="4">
+            <wp:simplePos x="0" y="0"/>
+            <wp:positionH relativeFrom="column">
+              <wp:posOffset>645160</wp:posOffset>
+            </wp:positionH>
+            <wp:positionV relativeFrom="paragraph">
+              <wp:posOffset>-105410</wp:posOffset>
+            </wp:positionV>
+            <wp:extent cx="5275580" cy="465455"/>
+            <wp:effectExtent l="0" t="0" r="0" b="0"/>
+            <wp:wrapSquare wrapText="bothSides"/>
+            <wp:docPr id="3" name="Image3" descr=""/>
+            <wp:cNvGraphicFramePr>
+              <a:graphicFrameLocks xmlns:a="http://schemas.openxmlformats.org/drawingml/2006/main" noChangeAspect="1"/>
+            </wp:cNvGraphicFramePr>
+            <a:graphic xmlns:a="http://schemas.openxmlformats.org/drawingml/2006/main">
+              <a:graphicData uri="http://schemas.openxmlformats.org/drawingml/2006/picture">
+                <pic:pic xmlns:pic="http://schemas.openxmlformats.org/drawingml/2006/picture">
+                  <pic:nvPicPr>
+                    <pic:cNvPr id="3" name="Image3" descr=""/>
+                    <pic:cNvPicPr>
+                      <a:picLocks noChangeAspect="1" noChangeArrowheads="1"/>
+                    </pic:cNvPicPr>
+                  </pic:nvPicPr>
+                  <pic:blipFill>
+                    <a:blip r:embed="rId4"/>
+                    <a:stretch>
+                      <a:fillRect/>
+                    </a:stretch>
+                  </pic:blipFill>
+                  <pic:spPr bwMode="auto">
+                    <a:xfrm>
+                      <a:off x="0" y="0"/>
+                      <a:ext cx="5275580" cy="465455"/>
+                    </a:xfrm>
+                    <a:prstGeom prst="rect">
+                      <a:avLst/>
+                    </a:prstGeom>
+                    <a:noFill/>
+                    <a:ln w="9525">
+                      <a:noFill/>
+                      <a:miter lim="800000"/>
+                      <a:headEnd/>
+                      <a:tailEnd/>
+                    </a:ln>
+                  </pic:spPr>
+                </pic:pic>
+              </a:graphicData>
+            </a:graphic>
+          </wp:anchor>
+        </w:drawing>
+      </w:r>
+    </w:p>
+    <w:p>
+      <w:pPr>
+        <w:pStyle w:val="ListParagraph"/>
+        <w:numPr>
+          <w:ilvl w:val="1"/>
+          <w:numId w:val="2"/>
+        </w:numPr>
+        <w:spacing w:before="0" w:after="160"/>
+        <w:contextualSpacing/>
+        <w:rPr/>
+      </w:pPr>
+      <w:r>
+        <w:rPr>
+          <w:rFonts w:eastAsia="Calibri" w:cs="" w:ascii="Calibri" w:hAnsi="Calibri"/>
+        </w:rPr>
+        <w:t xml:space="preserve"> </w:t>
+      </w:r>
+      <w:r>
+        <w:rPr>
+          <w:rFonts w:eastAsia="Calibri" w:cs="" w:ascii="Calibri" w:hAnsi="Calibri"/>
+        </w:rPr>
+        <w:t xml:space="preserve">p(J = V) = </w:t>
+      </w:r>
+      <w:r>
+        <w:rPr>
+          <w:rFonts w:eastAsia="Calibri" w:cs="" w:ascii="Calibri" w:hAnsi="Calibri"/>
+        </w:rPr>
+        <w:t>0.001994</w:t>
+      </w:r>
+    </w:p>
+    <w:p>
+      <w:pPr>
+        <w:pStyle w:val="ListParagraph"/>
+        <w:numPr>
+          <w:ilvl w:val="0"/>
+          <w:numId w:val="0"/>
+        </w:numPr>
+        <w:spacing w:before="0" w:after="160"/>
+        <w:ind w:hanging="0"/>
+        <w:contextualSpacing/>
+        <w:rPr>
+          <w:rFonts w:ascii="Calibri" w:hAnsi="Calibri" w:eastAsia="Calibri" w:cs=""/>
+        </w:rPr>
+      </w:pPr>
+      <w:r>
+        <w:rPr/>
+      </w:r>
+    </w:p>
+    <w:p>
+      <w:pPr>
+        <w:pStyle w:val="ListParagraph"/>
+        <w:numPr>
+          <w:ilvl w:val="1"/>
+          <w:numId w:val="2"/>
+        </w:numPr>
+        <w:spacing w:before="0" w:after="160"/>
+        <w:contextualSpacing/>
+        <w:rPr>
+          <w:rFonts w:ascii="Calibri" w:hAnsi="Calibri" w:eastAsia="Calibri" w:cs=""/>
+        </w:rPr>
+      </w:pPr>
+      <w:r>
+        <w:rPr/>
+      </w:r>
+    </w:p>
+    <w:p>
+      <w:pPr>
+        <w:pStyle w:val="ListParagraph"/>
+        <w:numPr>
+          <w:ilvl w:val="0"/>
+          <w:numId w:val="0"/>
+        </w:numPr>
+        <w:spacing w:before="0" w:after="160"/>
+        <w:ind w:hanging="0"/>
+        <w:contextualSpacing/>
+        <w:rPr/>
+      </w:pPr>
+      <w:r>
+        <w:rPr/>
+      </w:r>
     </w:p>
     <w:sectPr>
+      <w:type w:val="nextPage"/>
       <w:pgSz w:w="12240" w:h="15840"/>
-      <w:pgMar w:top="1440" w:right="1440" w:bottom="1440" w:left="1440" w:header="708" w:footer="708" w:gutter="0"/>
-      <w:cols w:space="708"/>
-      <w:docGrid w:linePitch="360"/>
+      <w:pgMar w:left="1440" w:right="1440" w:header="0" w:top="1440" w:footer="0" w:bottom="1440" w:gutter="0"/>
+      <w:pgNumType w:fmt="decimal"/>
+      <w:formProt w:val="false"/>
+      <w:textDirection w:val="lrTb"/>
+      <w:docGrid w:type="default" w:linePitch="360" w:charSpace="4294965247"/>
     </w:sectPr>
   </w:body>
 </w:document>
 </file>
 
 <file path=word/numbering.xml><?xml version="1.0" encoding="utf-8"?>
-<w:numbering xmlns:wpc="http://schemas.microsoft.com/office/word/2010/wordprocessingCanvas" xmlns:mc="http://schemas.openxmlformats.org/markup-compatibility/2006" xmlns:o="urn:schemas-microsoft-com:office:office" xmlns:r="http://schemas.openxmlformats.org/officeDocument/2006/relationships" xmlns:m="http://schemas.openxmlformats.org/officeDocument/2006/math" xmlns:v="urn:schemas-microsoft-com:vml" xmlns:wp14="http://schemas.microsoft.com/office/word/2010/wordprocessingDrawing" xmlns:wp="http://schemas.openxmlformats.org/drawingml/2006/wordprocessingDrawing" xmlns:w10="urn:schemas-microsoft-com:office:word" xmlns:w="http://schemas.openxmlformats.org/wordprocessingml/2006/main" xmlns:w14="http://schemas.microsoft.com/office/word/2010/wordml" xmlns:w15="http://schemas.microsoft.com/office/word/2012/wordml" xmlns:wpg="http://schemas.microsoft.com/office/word/2010/wordprocessingGroup" xmlns:wpi="http://schemas.microsoft.com/office/word/2010/wordprocessingInk" xmlns:wne="http://schemas.microsoft.com/office/word/2006/wordml" xmlns:wps="http://schemas.microsoft.com/office/word/2010/wordprocessingShape" mc:Ignorable="w14 w15 wp14">
-  <w:abstractNum w:abstractNumId="0" w15:restartNumberingAfterBreak="0">
-    <w:nsid w:val="322D26BC"/>
-    <w:multiLevelType w:val="hybridMultilevel"/>
-    <w:tmpl w:val="855A5742"/>
-    <w:lvl w:ilvl="0" w:tplc="B8320B5E">
+<w:numbering xmlns:w="http://schemas.openxmlformats.org/wordprocessingml/2006/main" xmlns:o="urn:schemas-microsoft-com:office:office" xmlns:r="http://schemas.openxmlformats.org/officeDocument/2006/relationships" xmlns:v="urn:schemas-microsoft-com:vml">
+  <w:abstractNum w:abstractNumId="1">
+    <w:lvl w:ilvl="0">
       <w:start w:val="1"/>
       <w:numFmt w:val="decimal"/>
       <w:lvlText w:val="(%1)"/>
@@ -87,11 +1465,8 @@
       <w:pPr>
         <w:ind w:left="720" w:hanging="360"/>
       </w:pPr>
-      <w:rPr>
-        <w:rFonts w:hint="default"/>
-      </w:rPr>
-    </w:lvl>
-    <w:lvl w:ilvl="1" w:tplc="0C0C0019" w:tentative="1">
+    </w:lvl>
+    <w:lvl w:ilvl="1">
       <w:start w:val="1"/>
       <w:numFmt w:val="lowerLetter"/>
       <w:lvlText w:val="%2."/>
@@ -100,7 +1475,7 @@
         <w:ind w:left="1440" w:hanging="360"/>
       </w:pPr>
     </w:lvl>
-    <w:lvl w:ilvl="2" w:tplc="0C0C001B" w:tentative="1">
+    <w:lvl w:ilvl="2">
       <w:start w:val="1"/>
       <w:numFmt w:val="lowerRoman"/>
       <w:lvlText w:val="%3."/>
@@ -109,7 +1484,7 @@
         <w:ind w:left="2160" w:hanging="180"/>
       </w:pPr>
     </w:lvl>
-    <w:lvl w:ilvl="3" w:tplc="0C0C000F" w:tentative="1">
+    <w:lvl w:ilvl="3">
       <w:start w:val="1"/>
       <w:numFmt w:val="decimal"/>
       <w:lvlText w:val="%4."/>
@@ -118,7 +1493,7 @@
         <w:ind w:left="2880" w:hanging="360"/>
       </w:pPr>
     </w:lvl>
-    <w:lvl w:ilvl="4" w:tplc="0C0C0019" w:tentative="1">
+    <w:lvl w:ilvl="4">
       <w:start w:val="1"/>
       <w:numFmt w:val="lowerLetter"/>
       <w:lvlText w:val="%5."/>
@@ -127,7 +1502,7 @@
         <w:ind w:left="3600" w:hanging="360"/>
       </w:pPr>
     </w:lvl>
-    <w:lvl w:ilvl="5" w:tplc="0C0C001B" w:tentative="1">
+    <w:lvl w:ilvl="5">
       <w:start w:val="1"/>
       <w:numFmt w:val="lowerRoman"/>
       <w:lvlText w:val="%6."/>
@@ -136,7 +1511,7 @@
         <w:ind w:left="4320" w:hanging="180"/>
       </w:pPr>
     </w:lvl>
-    <w:lvl w:ilvl="6" w:tplc="0C0C000F" w:tentative="1">
+    <w:lvl w:ilvl="6">
       <w:start w:val="1"/>
       <w:numFmt w:val="decimal"/>
       <w:lvlText w:val="%7."/>
@@ -145,7 +1520,7 @@
         <w:ind w:left="5040" w:hanging="360"/>
       </w:pPr>
     </w:lvl>
-    <w:lvl w:ilvl="7" w:tplc="0C0C0019" w:tentative="1">
+    <w:lvl w:ilvl="7">
       <w:start w:val="1"/>
       <w:numFmt w:val="lowerLetter"/>
       <w:lvlText w:val="%8."/>
@@ -154,7 +1529,7 @@
         <w:ind w:left="5760" w:hanging="360"/>
       </w:pPr>
     </w:lvl>
-    <w:lvl w:ilvl="8" w:tplc="0C0C001B" w:tentative="1">
+    <w:lvl w:ilvl="8">
       <w:start w:val="1"/>
       <w:numFmt w:val="lowerRoman"/>
       <w:lvlText w:val="%9."/>
@@ -164,40 +1539,274 @@
       </w:pPr>
     </w:lvl>
   </w:abstractNum>
+  <w:abstractNum w:abstractNumId="2">
+    <w:lvl w:ilvl="0">
+      <w:start w:val="1"/>
+      <w:numFmt w:val="lowerLetter"/>
+      <w:lvlText w:val="%1)"/>
+      <w:lvlJc w:val="left"/>
+      <w:pPr>
+        <w:tabs>
+          <w:tab w:val="num" w:pos="720"/>
+        </w:tabs>
+        <w:ind w:left="720" w:hanging="360"/>
+      </w:pPr>
+    </w:lvl>
+    <w:lvl w:ilvl="1">
+      <w:start w:val="1"/>
+      <w:numFmt w:val="decimal"/>
+      <w:lvlText w:val="%2."/>
+      <w:lvlJc w:val="left"/>
+      <w:pPr>
+        <w:tabs>
+          <w:tab w:val="num" w:pos="1080"/>
+        </w:tabs>
+        <w:ind w:left="1080" w:hanging="360"/>
+      </w:pPr>
+    </w:lvl>
+    <w:lvl w:ilvl="2">
+      <w:start w:val="1"/>
+      <w:numFmt w:val="decimal"/>
+      <w:lvlText w:val="%3."/>
+      <w:lvlJc w:val="left"/>
+      <w:pPr>
+        <w:tabs>
+          <w:tab w:val="num" w:pos="1440"/>
+        </w:tabs>
+        <w:ind w:left="1440" w:hanging="360"/>
+      </w:pPr>
+    </w:lvl>
+    <w:lvl w:ilvl="3">
+      <w:start w:val="1"/>
+      <w:numFmt w:val="decimal"/>
+      <w:lvlText w:val="%4."/>
+      <w:lvlJc w:val="left"/>
+      <w:pPr>
+        <w:tabs>
+          <w:tab w:val="num" w:pos="1800"/>
+        </w:tabs>
+        <w:ind w:left="1800" w:hanging="360"/>
+      </w:pPr>
+    </w:lvl>
+    <w:lvl w:ilvl="4">
+      <w:start w:val="1"/>
+      <w:numFmt w:val="decimal"/>
+      <w:lvlText w:val="%5."/>
+      <w:lvlJc w:val="left"/>
+      <w:pPr>
+        <w:tabs>
+          <w:tab w:val="num" w:pos="2160"/>
+        </w:tabs>
+        <w:ind w:left="2160" w:hanging="360"/>
+      </w:pPr>
+    </w:lvl>
+    <w:lvl w:ilvl="5">
+      <w:start w:val="1"/>
+      <w:numFmt w:val="decimal"/>
+      <w:lvlText w:val="%6."/>
+      <w:lvlJc w:val="left"/>
+      <w:pPr>
+        <w:tabs>
+          <w:tab w:val="num" w:pos="2520"/>
+        </w:tabs>
+        <w:ind w:left="2520" w:hanging="360"/>
+      </w:pPr>
+    </w:lvl>
+    <w:lvl w:ilvl="6">
+      <w:start w:val="1"/>
+      <w:numFmt w:val="decimal"/>
+      <w:lvlText w:val="%7."/>
+      <w:lvlJc w:val="left"/>
+      <w:pPr>
+        <w:tabs>
+          <w:tab w:val="num" w:pos="2880"/>
+        </w:tabs>
+        <w:ind w:left="2880" w:hanging="360"/>
+      </w:pPr>
+    </w:lvl>
+    <w:lvl w:ilvl="7">
+      <w:start w:val="1"/>
+      <w:numFmt w:val="decimal"/>
+      <w:lvlText w:val="%8."/>
+      <w:lvlJc w:val="left"/>
+      <w:pPr>
+        <w:tabs>
+          <w:tab w:val="num" w:pos="3240"/>
+        </w:tabs>
+        <w:ind w:left="3240" w:hanging="360"/>
+      </w:pPr>
+    </w:lvl>
+    <w:lvl w:ilvl="8">
+      <w:start w:val="1"/>
+      <w:numFmt w:val="decimal"/>
+      <w:lvlText w:val="%9."/>
+      <w:lvlJc w:val="left"/>
+      <w:pPr>
+        <w:tabs>
+          <w:tab w:val="num" w:pos="3600"/>
+        </w:tabs>
+        <w:ind w:left="3600" w:hanging="360"/>
+      </w:pPr>
+    </w:lvl>
+  </w:abstractNum>
+  <w:abstractNum w:abstractNumId="3">
+    <w:lvl w:ilvl="0">
+      <w:start w:val="1"/>
+      <w:numFmt w:val="none"/>
+      <w:suff w:val="nothing"/>
+      <w:lvlText w:val=""/>
+      <w:lvlJc w:val="left"/>
+      <w:pPr>
+        <w:tabs>
+          <w:tab w:val="num" w:pos="432"/>
+        </w:tabs>
+        <w:ind w:left="432" w:hanging="432"/>
+      </w:pPr>
+    </w:lvl>
+    <w:lvl w:ilvl="1">
+      <w:start w:val="1"/>
+      <w:numFmt w:val="none"/>
+      <w:suff w:val="nothing"/>
+      <w:lvlText w:val=""/>
+      <w:lvlJc w:val="left"/>
+      <w:pPr>
+        <w:tabs>
+          <w:tab w:val="num" w:pos="576"/>
+        </w:tabs>
+        <w:ind w:left="576" w:hanging="576"/>
+      </w:pPr>
+    </w:lvl>
+    <w:lvl w:ilvl="2">
+      <w:start w:val="1"/>
+      <w:numFmt w:val="none"/>
+      <w:suff w:val="nothing"/>
+      <w:lvlText w:val=""/>
+      <w:lvlJc w:val="left"/>
+      <w:pPr>
+        <w:tabs>
+          <w:tab w:val="num" w:pos="720"/>
+        </w:tabs>
+        <w:ind w:left="720" w:hanging="720"/>
+      </w:pPr>
+    </w:lvl>
+    <w:lvl w:ilvl="3">
+      <w:start w:val="1"/>
+      <w:numFmt w:val="none"/>
+      <w:suff w:val="nothing"/>
+      <w:lvlText w:val=""/>
+      <w:lvlJc w:val="left"/>
+      <w:pPr>
+        <w:tabs>
+          <w:tab w:val="num" w:pos="864"/>
+        </w:tabs>
+        <w:ind w:left="864" w:hanging="864"/>
+      </w:pPr>
+    </w:lvl>
+    <w:lvl w:ilvl="4">
+      <w:start w:val="1"/>
+      <w:numFmt w:val="none"/>
+      <w:suff w:val="nothing"/>
+      <w:lvlText w:val=""/>
+      <w:lvlJc w:val="left"/>
+      <w:pPr>
+        <w:tabs>
+          <w:tab w:val="num" w:pos="1008"/>
+        </w:tabs>
+        <w:ind w:left="1008" w:hanging="1008"/>
+      </w:pPr>
+    </w:lvl>
+    <w:lvl w:ilvl="5">
+      <w:start w:val="1"/>
+      <w:numFmt w:val="none"/>
+      <w:suff w:val="nothing"/>
+      <w:lvlText w:val=""/>
+      <w:lvlJc w:val="left"/>
+      <w:pPr>
+        <w:tabs>
+          <w:tab w:val="num" w:pos="1152"/>
+        </w:tabs>
+        <w:ind w:left="1152" w:hanging="1152"/>
+      </w:pPr>
+    </w:lvl>
+    <w:lvl w:ilvl="6">
+      <w:start w:val="1"/>
+      <w:numFmt w:val="none"/>
+      <w:suff w:val="nothing"/>
+      <w:lvlText w:val=""/>
+      <w:lvlJc w:val="left"/>
+      <w:pPr>
+        <w:tabs>
+          <w:tab w:val="num" w:pos="1296"/>
+        </w:tabs>
+        <w:ind w:left="1296" w:hanging="1296"/>
+      </w:pPr>
+    </w:lvl>
+    <w:lvl w:ilvl="7">
+      <w:start w:val="1"/>
+      <w:numFmt w:val="none"/>
+      <w:suff w:val="nothing"/>
+      <w:lvlText w:val=""/>
+      <w:lvlJc w:val="left"/>
+      <w:pPr>
+        <w:tabs>
+          <w:tab w:val="num" w:pos="1440"/>
+        </w:tabs>
+        <w:ind w:left="1440" w:hanging="1440"/>
+      </w:pPr>
+    </w:lvl>
+    <w:lvl w:ilvl="8">
+      <w:start w:val="1"/>
+      <w:numFmt w:val="none"/>
+      <w:suff w:val="nothing"/>
+      <w:lvlText w:val=""/>
+      <w:lvlJc w:val="left"/>
+      <w:pPr>
+        <w:tabs>
+          <w:tab w:val="num" w:pos="1584"/>
+        </w:tabs>
+        <w:ind w:left="1584" w:hanging="1584"/>
+      </w:pPr>
+    </w:lvl>
+  </w:abstractNum>
   <w:num w:numId="1">
-    <w:abstractNumId w:val="0"/>
+    <w:abstractNumId w:val="1"/>
+  </w:num>
+  <w:num w:numId="2">
+    <w:abstractNumId w:val="2"/>
+  </w:num>
+  <w:num w:numId="3">
+    <w:abstractNumId w:val="3"/>
   </w:num>
 </w:numbering>
 </file>
 
 <file path=word/styles.xml><?xml version="1.0" encoding="utf-8"?>
-<w:styles xmlns:mc="http://schemas.openxmlformats.org/markup-compatibility/2006" xmlns:r="http://schemas.openxmlformats.org/officeDocument/2006/relationships" xmlns:w="http://schemas.openxmlformats.org/wordprocessingml/2006/main" xmlns:w14="http://schemas.microsoft.com/office/word/2010/wordml" xmlns:w15="http://schemas.microsoft.com/office/word/2012/wordml" mc:Ignorable="w14 w15">
+<w:styles xmlns:w="http://schemas.openxmlformats.org/wordprocessingml/2006/main" xmlns:w14="http://schemas.microsoft.com/office/word/2010/wordml" xmlns:mc="http://schemas.openxmlformats.org/markup-compatibility/2006" mc:Ignorable="w14">
   <w:docDefaults>
     <w:rPrDefault>
       <w:rPr>
-        <w:rFonts w:asciiTheme="minorHAnsi" w:eastAsiaTheme="minorHAnsi" w:hAnsiTheme="minorHAnsi" w:cstheme="minorBidi"/>
-        <w:sz w:val="22"/>
+        <w:rFonts w:ascii="Calibri" w:hAnsi="Calibri" w:eastAsia="Calibri" w:cs="" w:asciiTheme="minorHAnsi" w:cstheme="minorBidi" w:eastAsiaTheme="minorHAnsi" w:hAnsiTheme="minorHAnsi"/>
         <w:szCs w:val="22"/>
         <w:lang w:val="fr-CA" w:eastAsia="en-US" w:bidi="ar-SA"/>
       </w:rPr>
     </w:rPrDefault>
     <w:pPrDefault>
       <w:pPr>
-        <w:spacing w:after="160" w:line="259" w:lineRule="auto"/>
+        <w:spacing w:lineRule="auto" w:line="259"/>
       </w:pPr>
     </w:pPrDefault>
   </w:docDefaults>
   <w:latentStyles w:defLockedState="0" w:defUIPriority="99" w:defSemiHidden="0" w:defUnhideWhenUsed="0" w:defQFormat="0" w:count="371">
     <w:lsdException w:name="Normal" w:uiPriority="0" w:qFormat="1"/>
     <w:lsdException w:name="heading 1" w:uiPriority="9" w:qFormat="1"/>
-    <w:lsdException w:name="heading 2" w:semiHidden="1" w:uiPriority="9" w:unhideWhenUsed="1" w:qFormat="1"/>
-    <w:lsdException w:name="heading 3" w:semiHidden="1" w:uiPriority="9" w:unhideWhenUsed="1" w:qFormat="1"/>
-    <w:lsdException w:name="heading 4" w:semiHidden="1" w:uiPriority="9" w:unhideWhenUsed="1" w:qFormat="1"/>
-    <w:lsdException w:name="heading 5" w:semiHidden="1" w:uiPriority="9" w:unhideWhenUsed="1" w:qFormat="1"/>
-    <w:lsdException w:name="heading 6" w:semiHidden="1" w:uiPriority="9" w:unhideWhenUsed="1" w:qFormat="1"/>
-    <w:lsdException w:name="heading 7" w:semiHidden="1" w:uiPriority="9" w:unhideWhenUsed="1" w:qFormat="1"/>
-    <w:lsdException w:name="heading 8" w:semiHidden="1" w:uiPriority="9" w:unhideWhenUsed="1" w:qFormat="1"/>
-    <w:lsdException w:name="heading 9" w:semiHidden="1" w:uiPriority="9" w:unhideWhenUsed="1" w:qFormat="1"/>
+    <w:lsdException w:name="heading 2" w:uiPriority="9" w:semiHidden="1" w:unhideWhenUsed="1" w:qFormat="1"/>
+    <w:lsdException w:name="heading 3" w:uiPriority="9" w:semiHidden="1" w:unhideWhenUsed="1" w:qFormat="1"/>
+    <w:lsdException w:name="heading 4" w:uiPriority="9" w:semiHidden="1" w:unhideWhenUsed="1" w:qFormat="1"/>
+    <w:lsdException w:name="heading 5" w:uiPriority="9" w:semiHidden="1" w:unhideWhenUsed="1" w:qFormat="1"/>
+    <w:lsdException w:name="heading 6" w:uiPriority="9" w:semiHidden="1" w:unhideWhenUsed="1" w:qFormat="1"/>
+    <w:lsdException w:name="heading 7" w:uiPriority="9" w:semiHidden="1" w:unhideWhenUsed="1" w:qFormat="1"/>
+    <w:lsdException w:name="heading 8" w:uiPriority="9" w:semiHidden="1" w:unhideWhenUsed="1" w:qFormat="1"/>
+    <w:lsdException w:name="heading 9" w:uiPriority="9" w:semiHidden="1" w:unhideWhenUsed="1" w:qFormat="1"/>
     <w:lsdException w:name="index 1" w:semiHidden="1" w:unhideWhenUsed="1"/>
     <w:lsdException w:name="index 2" w:semiHidden="1" w:unhideWhenUsed="1"/>
     <w:lsdException w:name="index 3" w:semiHidden="1" w:unhideWhenUsed="1"/>
@@ -207,22 +1816,22 @@
     <w:lsdException w:name="index 7" w:semiHidden="1" w:unhideWhenUsed="1"/>
     <w:lsdException w:name="index 8" w:semiHidden="1" w:unhideWhenUsed="1"/>
     <w:lsdException w:name="index 9" w:semiHidden="1" w:unhideWhenUsed="1"/>
-    <w:lsdException w:name="toc 1" w:semiHidden="1" w:uiPriority="39" w:unhideWhenUsed="1"/>
-    <w:lsdException w:name="toc 2" w:semiHidden="1" w:uiPriority="39" w:unhideWhenUsed="1"/>
-    <w:lsdException w:name="toc 3" w:semiHidden="1" w:uiPriority="39" w:unhideWhenUsed="1"/>
-    <w:lsdException w:name="toc 4" w:semiHidden="1" w:uiPriority="39" w:unhideWhenUsed="1"/>
-    <w:lsdException w:name="toc 5" w:semiHidden="1" w:uiPriority="39" w:unhideWhenUsed="1"/>
-    <w:lsdException w:name="toc 6" w:semiHidden="1" w:uiPriority="39" w:unhideWhenUsed="1"/>
-    <w:lsdException w:name="toc 7" w:semiHidden="1" w:uiPriority="39" w:unhideWhenUsed="1"/>
-    <w:lsdException w:name="toc 8" w:semiHidden="1" w:uiPriority="39" w:unhideWhenUsed="1"/>
-    <w:lsdException w:name="toc 9" w:semiHidden="1" w:uiPriority="39" w:unhideWhenUsed="1"/>
+    <w:lsdException w:name="toc 1" w:uiPriority="39" w:semiHidden="1" w:unhideWhenUsed="1"/>
+    <w:lsdException w:name="toc 2" w:uiPriority="39" w:semiHidden="1" w:unhideWhenUsed="1"/>
+    <w:lsdException w:name="toc 3" w:uiPriority="39" w:semiHidden="1" w:unhideWhenUsed="1"/>
+    <w:lsdException w:name="toc 4" w:uiPriority="39" w:semiHidden="1" w:unhideWhenUsed="1"/>
+    <w:lsdException w:name="toc 5" w:uiPriority="39" w:semiHidden="1" w:unhideWhenUsed="1"/>
+    <w:lsdException w:name="toc 6" w:uiPriority="39" w:semiHidden="1" w:unhideWhenUsed="1"/>
+    <w:lsdException w:name="toc 7" w:uiPriority="39" w:semiHidden="1" w:unhideWhenUsed="1"/>
+    <w:lsdException w:name="toc 8" w:uiPriority="39" w:semiHidden="1" w:unhideWhenUsed="1"/>
+    <w:lsdException w:name="toc 9" w:uiPriority="39" w:semiHidden="1" w:unhideWhenUsed="1"/>
     <w:lsdException w:name="Normal Indent" w:semiHidden="1" w:unhideWhenUsed="1"/>
     <w:lsdException w:name="footnote text" w:semiHidden="1" w:unhideWhenUsed="1"/>
     <w:lsdException w:name="annotation text" w:semiHidden="1" w:unhideWhenUsed="1"/>
     <w:lsdException w:name="header" w:semiHidden="1" w:unhideWhenUsed="1"/>
     <w:lsdException w:name="footer" w:semiHidden="1" w:unhideWhenUsed="1"/>
     <w:lsdException w:name="index heading" w:semiHidden="1" w:unhideWhenUsed="1"/>
-    <w:lsdException w:name="caption" w:semiHidden="1" w:uiPriority="35" w:unhideWhenUsed="1" w:qFormat="1"/>
+    <w:lsdException w:name="caption" w:uiPriority="35" w:semiHidden="1" w:unhideWhenUsed="1" w:qFormat="1"/>
     <w:lsdException w:name="table of figures" w:semiHidden="1" w:unhideWhenUsed="1"/>
     <w:lsdException w:name="envelope address" w:semiHidden="1" w:unhideWhenUsed="1"/>
     <w:lsdException w:name="envelope return" w:semiHidden="1" w:unhideWhenUsed="1"/>
@@ -253,7 +1862,7 @@
     <w:lsdException w:name="Title" w:uiPriority="10" w:qFormat="1"/>
     <w:lsdException w:name="Closing" w:semiHidden="1" w:unhideWhenUsed="1"/>
     <w:lsdException w:name="Signature" w:semiHidden="1" w:unhideWhenUsed="1"/>
-    <w:lsdException w:name="Default Paragraph Font" w:semiHidden="1" w:uiPriority="1" w:unhideWhenUsed="1"/>
+    <w:lsdException w:name="Default Paragraph Font" w:uiPriority="1" w:semiHidden="1" w:unhideWhenUsed="1"/>
     <w:lsdException w:name="Body Text" w:semiHidden="1" w:unhideWhenUsed="1"/>
     <w:lsdException w:name="Body Text Indent" w:semiHidden="1" w:unhideWhenUsed="1"/>
     <w:lsdException w:name="List Continue" w:semiHidden="1" w:unhideWhenUsed="1"/>
@@ -453,8 +2062,8 @@
     <w:lsdException w:name="Subtle Reference" w:uiPriority="31" w:qFormat="1"/>
     <w:lsdException w:name="Intense Reference" w:uiPriority="32" w:qFormat="1"/>
     <w:lsdException w:name="Book Title" w:uiPriority="33" w:qFormat="1"/>
-    <w:lsdException w:name="Bibliography" w:semiHidden="1" w:uiPriority="37" w:unhideWhenUsed="1"/>
-    <w:lsdException w:name="TOC Heading" w:semiHidden="1" w:uiPriority="39" w:unhideWhenUsed="1" w:qFormat="1"/>
+    <w:lsdException w:name="Bibliography" w:uiPriority="37" w:semiHidden="1" w:unhideWhenUsed="1"/>
+    <w:lsdException w:name="TOC Heading" w:uiPriority="39" w:semiHidden="1" w:unhideWhenUsed="1" w:qFormat="1"/>
     <w:lsdException w:name="Plain Table 1" w:uiPriority="41"/>
     <w:lsdException w:name="Plain Table 2" w:uiPriority="42"/>
     <w:lsdException w:name="Plain Table 3" w:uiPriority="43"/>
@@ -560,13 +2169,153 @@
     <w:lsdException w:name="List Table 6 Colorful Accent 6" w:uiPriority="51"/>
     <w:lsdException w:name="List Table 7 Colorful Accent 6" w:uiPriority="52"/>
   </w:latentStyles>
-  <w:style w:type="paragraph" w:default="1" w:styleId="Normal">
+  <w:style w:type="paragraph" w:styleId="Normal" w:default="1">
     <w:name w:val="Normal"/>
     <w:qFormat/>
+    <w:pPr>
+      <w:widowControl/>
+      <w:suppressAutoHyphens w:val="true"/>
+      <w:bidi w:val="0"/>
+      <w:spacing w:lineRule="auto" w:line="259" w:before="0" w:after="160"/>
+      <w:jc w:val="left"/>
+    </w:pPr>
+    <w:rPr>
+      <w:rFonts w:ascii="Calibri" w:hAnsi="Calibri" w:eastAsia="Calibri" w:cs="" w:asciiTheme="minorHAnsi" w:cstheme="minorBidi" w:eastAsiaTheme="minorHAnsi" w:hAnsiTheme="minorHAnsi"/>
+      <w:color w:val="00000A"/>
+      <w:sz w:val="22"/>
+      <w:szCs w:val="22"/>
+      <w:lang w:val="fr-CA" w:eastAsia="en-US" w:bidi="ar-SA"/>
+    </w:rPr>
   </w:style>
-  <w:style w:type="character" w:default="1" w:styleId="Policepardfaut">
+  <w:style w:type="paragraph" w:styleId="Heading1">
+    <w:name w:val="Heading 1"/>
+    <w:basedOn w:val="Heading"/>
+    <w:qFormat/>
+    <w:pPr/>
+    <w:rPr/>
+  </w:style>
+  <w:style w:type="paragraph" w:styleId="Heading2">
+    <w:name w:val="Heading 2"/>
+    <w:basedOn w:val="Heading"/>
+    <w:qFormat/>
+    <w:pPr/>
+    <w:rPr/>
+  </w:style>
+  <w:style w:type="paragraph" w:styleId="Heading3">
+    <w:name w:val="Heading 3"/>
+    <w:basedOn w:val="Heading"/>
+    <w:qFormat/>
+    <w:pPr/>
+    <w:rPr/>
+  </w:style>
+  <w:style w:type="character" w:styleId="DefaultParagraphFont" w:default="1">
     <w:name w:val="Default Paragraph Font"/>
     <w:uiPriority w:val="1"/>
+    <w:semiHidden/>
+    <w:unhideWhenUsed/>
+    <w:qFormat/>
+    <w:rPr/>
+  </w:style>
+  <w:style w:type="character" w:styleId="NumberingSymbols">
+    <w:name w:val="Numbering Symbols"/>
+    <w:qFormat/>
+    <w:rPr/>
+  </w:style>
+  <w:style w:type="paragraph" w:styleId="Heading">
+    <w:name w:val="Heading"/>
+    <w:basedOn w:val="Normal"/>
+    <w:next w:val="TextBody"/>
+    <w:qFormat/>
+    <w:pPr>
+      <w:keepNext/>
+      <w:spacing w:before="240" w:after="120"/>
+    </w:pPr>
+    <w:rPr>
+      <w:rFonts w:ascii="Liberation Sans" w:hAnsi="Liberation Sans" w:eastAsia="Microsoft YaHei" w:cs="Arial"/>
+      <w:sz w:val="28"/>
+      <w:szCs w:val="28"/>
+    </w:rPr>
+  </w:style>
+  <w:style w:type="paragraph" w:styleId="TextBody">
+    <w:name w:val="Text Body"/>
+    <w:basedOn w:val="Normal"/>
+    <w:pPr>
+      <w:spacing w:lineRule="auto" w:line="288" w:before="0" w:after="140"/>
+    </w:pPr>
+    <w:rPr/>
+  </w:style>
+  <w:style w:type="paragraph" w:styleId="List">
+    <w:name w:val="List"/>
+    <w:basedOn w:val="TextBody"/>
+    <w:pPr/>
+    <w:rPr>
+      <w:rFonts w:cs="Arial"/>
+    </w:rPr>
+  </w:style>
+  <w:style w:type="paragraph" w:styleId="Caption">
+    <w:name w:val="Caption"/>
+    <w:basedOn w:val="Normal"/>
+    <w:qFormat/>
+    <w:pPr>
+      <w:suppressLineNumbers/>
+      <w:spacing w:before="120" w:after="120"/>
+    </w:pPr>
+    <w:rPr>
+      <w:rFonts w:cs="Arial"/>
+      <w:i/>
+      <w:iCs/>
+      <w:sz w:val="24"/>
+      <w:szCs w:val="24"/>
+    </w:rPr>
+  </w:style>
+  <w:style w:type="paragraph" w:styleId="Index">
+    <w:name w:val="Index"/>
+    <w:basedOn w:val="Normal"/>
+    <w:qFormat/>
+    <w:pPr>
+      <w:suppressLineNumbers/>
+    </w:pPr>
+    <w:rPr>
+      <w:rFonts w:cs="Arial"/>
+    </w:rPr>
+  </w:style>
+  <w:style w:type="paragraph" w:styleId="ListParagraph">
+    <w:name w:val="List Paragraph"/>
+    <w:basedOn w:val="Normal"/>
+    <w:uiPriority w:val="34"/>
+    <w:qFormat/>
+    <w:rsid w:val="007d0f84"/>
+    <w:pPr>
+      <w:spacing w:before="0" w:after="160"/>
+      <w:ind w:left="720" w:hanging="0"/>
+      <w:contextualSpacing/>
+    </w:pPr>
+    <w:rPr/>
+  </w:style>
+  <w:style w:type="paragraph" w:styleId="Quotations">
+    <w:name w:val="Quotations"/>
+    <w:basedOn w:val="Normal"/>
+    <w:qFormat/>
+    <w:pPr/>
+    <w:rPr/>
+  </w:style>
+  <w:style w:type="paragraph" w:styleId="Title">
+    <w:name w:val="Title"/>
+    <w:basedOn w:val="Heading"/>
+    <w:qFormat/>
+    <w:pPr/>
+    <w:rPr/>
+  </w:style>
+  <w:style w:type="paragraph" w:styleId="Subtitle">
+    <w:name w:val="Subtitle"/>
+    <w:basedOn w:val="Heading"/>
+    <w:qFormat/>
+    <w:pPr/>
+    <w:rPr/>
+  </w:style>
+  <w:style w:type="numbering" w:styleId="NoList" w:default="1">
+    <w:name w:val="No List"/>
+    <w:uiPriority w:val="99"/>
     <w:semiHidden/>
     <w:unhideWhenUsed/>
   </w:style>
@@ -584,23 +2333,6 @@
         <w:right w:w="108" w:type="dxa"/>
       </w:tblCellMar>
     </w:tblPr>
-  </w:style>
-  <w:style w:type="numbering" w:default="1" w:styleId="Aucuneliste">
-    <w:name w:val="No List"/>
-    <w:uiPriority w:val="99"/>
-    <w:semiHidden/>
-    <w:unhideWhenUsed/>
-  </w:style>
-  <w:style w:type="paragraph" w:styleId="Paragraphedeliste">
-    <w:name w:val="List Paragraph"/>
-    <w:basedOn w:val="Normal"/>
-    <w:uiPriority w:val="34"/>
-    <w:qFormat/>
-    <w:rsid w:val="007D0F84"/>
-    <w:pPr>
-      <w:ind w:left="720"/>
-      <w:contextualSpacing/>
-    </w:pPr>
   </w:style>
 </w:styles>
 </file>

</xml_diff>